<commit_message>
Lab 03 - Cleanup
</commit_message>
<xml_diff>
--- a/Lab 03/Lab 03 - Raport.docx
+++ b/Lab 03/Lab 03 - Raport.docx
@@ -4,7 +4,7 @@
   <w:body>
     <w:p>
       <w:pPr>
-        <w:pStyle w:val="Nagwek1"/>
+        <w:pStyle w:val="Heading1"/>
       </w:pPr>
       <w:r>
         <w:t>Współczynniki C1 oraz C2</w:t>
@@ -12,7 +12,7 @@
     </w:p>
     <w:p>
       <w:pPr>
-        <w:pStyle w:val="Nagwek2"/>
+        <w:pStyle w:val="Heading2"/>
       </w:pPr>
       <w:r>
         <w:t>Histogramy</w:t>
@@ -72,37 +72,27 @@
     </w:p>
     <w:p>
       <w:pPr>
-        <w:pStyle w:val="Legenda"/>
+        <w:pStyle w:val="Caption"/>
         <w:jc w:val="center"/>
       </w:pPr>
       <w:r>
         <w:t xml:space="preserve">Rysunek </w:t>
       </w:r>
-      <w:r>
-        <w:fldChar w:fldCharType="begin"/>
-      </w:r>
-      <w:r>
-        <w:instrText xml:space="preserve"> SEQ Rysunek \* ARABIC </w:instrText>
-      </w:r>
-      <w:r>
-        <w:fldChar w:fldCharType="separate"/>
-      </w:r>
-      <w:r>
-        <w:rPr>
-          <w:noProof/>
-        </w:rPr>
-        <w:t>1</w:t>
-      </w:r>
-      <w:r>
-        <w:fldChar w:fldCharType="end"/>
-      </w:r>
+      <w:fldSimple w:instr=" SEQ Rysunek \* ARABIC ">
+        <w:r>
+          <w:rPr>
+            <w:noProof/>
+          </w:rPr>
+          <w:t>1</w:t>
+        </w:r>
+      </w:fldSimple>
       <w:r>
         <w:t>. Histogramy dla współczynników C1 oraz C2</w:t>
       </w:r>
     </w:p>
     <w:p>
       <w:pPr>
-        <w:pStyle w:val="Nagwek2"/>
+        <w:pStyle w:val="Heading2"/>
       </w:pPr>
       <w:r>
         <w:t>Dane statystycznE</w:t>
@@ -110,38 +100,28 @@
     </w:p>
     <w:p>
       <w:pPr>
-        <w:pStyle w:val="Legenda"/>
+        <w:pStyle w:val="Caption"/>
         <w:keepNext/>
         <w:jc w:val="center"/>
       </w:pPr>
       <w:r>
         <w:t xml:space="preserve">Tabela </w:t>
       </w:r>
-      <w:r>
-        <w:fldChar w:fldCharType="begin"/>
-      </w:r>
-      <w:r>
-        <w:instrText xml:space="preserve"> SEQ Tabela \* ARABIC </w:instrText>
-      </w:r>
-      <w:r>
-        <w:fldChar w:fldCharType="separate"/>
-      </w:r>
-      <w:r>
-        <w:rPr>
-          <w:noProof/>
-        </w:rPr>
-        <w:t>1</w:t>
-      </w:r>
-      <w:r>
-        <w:fldChar w:fldCharType="end"/>
-      </w:r>
+      <w:fldSimple w:instr=" SEQ Tabela \* ARABIC ">
+        <w:r>
+          <w:rPr>
+            <w:noProof/>
+          </w:rPr>
+          <w:t>1</w:t>
+        </w:r>
+      </w:fldSimple>
       <w:r>
         <w:t>. Dane statystyczne dla współczynników C1 oraz C2</w:t>
       </w:r>
     </w:p>
     <w:tbl>
       <w:tblPr>
-        <w:tblStyle w:val="Zwykatabela3"/>
+        <w:tblStyle w:val="PlainTable3"/>
         <w:tblW w:w="0" w:type="auto"/>
         <w:tblLook w:val="04A0" w:firstRow="1" w:lastRow="0" w:firstColumn="1" w:lastColumn="0" w:noHBand="0" w:noVBand="1"/>
       </w:tblPr>
@@ -250,7 +230,7 @@
               <w:rPr>
                 <w:caps w:val="0"/>
               </w:rPr>
-              <w:t>Współczynnik c2, głoska /i</w:t>
+              <w:t>Współczynnik c2, głoska /a</w:t>
             </w:r>
             <w:r>
               <w:t>/</w:t>
@@ -298,7 +278,13 @@
               <w:rPr>
                 <w:caps w:val="0"/>
               </w:rPr>
-              <w:t>Współczynnik c1, głoska /a/</w:t>
+              <w:t>Współczynnik c1, głoska /i</w:t>
+            </w:r>
+            <w:r>
+              <w:rPr>
+                <w:caps w:val="0"/>
+              </w:rPr>
+              <w:t>/</w:t>
             </w:r>
           </w:p>
         </w:tc>
@@ -342,6 +328,8 @@
               </w:rPr>
               <w:t>Współczynnik c2, głoska /i</w:t>
             </w:r>
+            <w:bookmarkStart w:id="0" w:name="_GoBack"/>
+            <w:bookmarkEnd w:id="0"/>
             <w:r>
               <w:t>/</w:t>
             </w:r>
@@ -377,7 +365,7 @@
     </w:tbl>
     <w:p>
       <w:pPr>
-        <w:pStyle w:val="Nagwek2"/>
+        <w:pStyle w:val="Heading2"/>
       </w:pPr>
       <w:r>
         <w:t>Wnioski</w:t>
@@ -421,7 +409,7 @@
     </w:p>
     <w:p>
       <w:pPr>
-        <w:pStyle w:val="Nagwek1"/>
+        <w:pStyle w:val="Heading1"/>
       </w:pPr>
       <w:r>
         <w:lastRenderedPageBreak/>
@@ -430,7 +418,7 @@
     </w:p>
     <w:p>
       <w:pPr>
-        <w:pStyle w:val="Nagwek2"/>
+        <w:pStyle w:val="Heading2"/>
       </w:pPr>
       <w:r>
         <w:t>Spektrogramy</w:t>
@@ -490,30 +478,20 @@
     </w:p>
     <w:p>
       <w:pPr>
-        <w:pStyle w:val="Legenda"/>
+        <w:pStyle w:val="Caption"/>
         <w:jc w:val="center"/>
       </w:pPr>
       <w:r>
         <w:t xml:space="preserve">Rysunek </w:t>
       </w:r>
-      <w:r>
-        <w:fldChar w:fldCharType="begin"/>
-      </w:r>
-      <w:r>
-        <w:instrText xml:space="preserve"> SEQ Rysunek \* ARABIC </w:instrText>
-      </w:r>
-      <w:r>
-        <w:fldChar w:fldCharType="separate"/>
-      </w:r>
-      <w:r>
-        <w:rPr>
-          <w:noProof/>
-        </w:rPr>
-        <w:t>2</w:t>
-      </w:r>
-      <w:r>
-        <w:fldChar w:fldCharType="end"/>
-      </w:r>
+      <w:fldSimple w:instr=" SEQ Rysunek \* ARABIC ">
+        <w:r>
+          <w:rPr>
+            <w:noProof/>
+          </w:rPr>
+          <w:t>2</w:t>
+        </w:r>
+      </w:fldSimple>
       <w:r>
         <w:t>.</w:t>
       </w:r>
@@ -526,7 +504,7 @@
     </w:p>
     <w:p>
       <w:pPr>
-        <w:pStyle w:val="Nagwek2"/>
+        <w:pStyle w:val="Heading2"/>
       </w:pPr>
       <w:r>
         <w:t>Autokorelacja sygnałów</w:t>
@@ -666,32 +644,22 @@
     </w:p>
     <w:p>
       <w:pPr>
-        <w:pStyle w:val="Legenda"/>
+        <w:pStyle w:val="Caption"/>
         <w:jc w:val="center"/>
       </w:pPr>
-      <w:bookmarkStart w:id="0" w:name="_Ref528769981"/>
+      <w:bookmarkStart w:id="1" w:name="_Ref528769981"/>
       <w:r>
         <w:t xml:space="preserve">Rysunek </w:t>
       </w:r>
-      <w:r>
-        <w:fldChar w:fldCharType="begin"/>
-      </w:r>
-      <w:r>
-        <w:instrText xml:space="preserve"> SEQ Rysunek \* ARABIC </w:instrText>
-      </w:r>
-      <w:r>
-        <w:fldChar w:fldCharType="separate"/>
-      </w:r>
-      <w:r>
-        <w:rPr>
-          <w:noProof/>
-        </w:rPr>
-        <w:t>3</w:t>
-      </w:r>
-      <w:r>
-        <w:fldChar w:fldCharType="end"/>
-      </w:r>
-      <w:bookmarkEnd w:id="0"/>
+      <w:fldSimple w:instr=" SEQ Rysunek \* ARABIC ">
+        <w:r>
+          <w:rPr>
+            <w:noProof/>
+          </w:rPr>
+          <w:t>3</w:t>
+        </w:r>
+      </w:fldSimple>
+      <w:bookmarkEnd w:id="1"/>
       <w:r>
         <w:t>. Autokorelacja nieprzefiltrowanego sygnału</w:t>
       </w:r>
@@ -756,32 +724,22 @@
     </w:p>
     <w:p>
       <w:pPr>
-        <w:pStyle w:val="Legenda"/>
+        <w:pStyle w:val="Caption"/>
         <w:jc w:val="center"/>
       </w:pPr>
-      <w:bookmarkStart w:id="1" w:name="_Ref528770139"/>
+      <w:bookmarkStart w:id="2" w:name="_Ref528770139"/>
       <w:r>
         <w:t xml:space="preserve">Rysunek </w:t>
       </w:r>
-      <w:r>
-        <w:fldChar w:fldCharType="begin"/>
-      </w:r>
-      <w:r>
-        <w:instrText xml:space="preserve"> SEQ Rysunek \* ARABIC </w:instrText>
-      </w:r>
-      <w:r>
-        <w:fldChar w:fldCharType="separate"/>
-      </w:r>
-      <w:r>
-        <w:rPr>
-          <w:noProof/>
-        </w:rPr>
-        <w:t>4</w:t>
-      </w:r>
-      <w:r>
-        <w:fldChar w:fldCharType="end"/>
-      </w:r>
-      <w:bookmarkEnd w:id="1"/>
+      <w:fldSimple w:instr=" SEQ Rysunek \* ARABIC ">
+        <w:r>
+          <w:rPr>
+            <w:noProof/>
+          </w:rPr>
+          <w:t>4</w:t>
+        </w:r>
+      </w:fldSimple>
+      <w:bookmarkEnd w:id="2"/>
       <w:r>
         <w:t>. Autokorelacja odfiltrowanego sygnału głoski /a/</w:t>
       </w:r>
@@ -845,32 +803,22 @@
     </w:p>
     <w:p>
       <w:pPr>
-        <w:pStyle w:val="Legenda"/>
+        <w:pStyle w:val="Caption"/>
         <w:jc w:val="center"/>
       </w:pPr>
-      <w:bookmarkStart w:id="2" w:name="_Ref528770144"/>
+      <w:bookmarkStart w:id="3" w:name="_Ref528770144"/>
       <w:r>
         <w:t xml:space="preserve">Rysunek </w:t>
       </w:r>
-      <w:r>
-        <w:fldChar w:fldCharType="begin"/>
-      </w:r>
-      <w:r>
-        <w:instrText xml:space="preserve"> SEQ Rysunek \* ARABIC </w:instrText>
-      </w:r>
-      <w:r>
-        <w:fldChar w:fldCharType="separate"/>
-      </w:r>
-      <w:r>
-        <w:rPr>
-          <w:noProof/>
-        </w:rPr>
-        <w:t>5</w:t>
-      </w:r>
-      <w:r>
-        <w:fldChar w:fldCharType="end"/>
-      </w:r>
-      <w:bookmarkEnd w:id="2"/>
+      <w:fldSimple w:instr=" SEQ Rysunek \* ARABIC ">
+        <w:r>
+          <w:rPr>
+            <w:noProof/>
+          </w:rPr>
+          <w:t>5</w:t>
+        </w:r>
+      </w:fldSimple>
+      <w:bookmarkEnd w:id="3"/>
       <w:r>
         <w:t>. Autokorelacja odfiltrowanego sygnału głoski /i/</w:t>
       </w:r>
@@ -938,30 +886,20 @@
     </w:p>
     <w:p>
       <w:pPr>
-        <w:pStyle w:val="Legenda"/>
+        <w:pStyle w:val="Caption"/>
         <w:jc w:val="center"/>
       </w:pPr>
       <w:r>
         <w:t xml:space="preserve">Rysunek </w:t>
       </w:r>
-      <w:r>
-        <w:fldChar w:fldCharType="begin"/>
-      </w:r>
-      <w:r>
-        <w:instrText xml:space="preserve"> SEQ Rysunek \* ARABIC </w:instrText>
-      </w:r>
-      <w:r>
-        <w:fldChar w:fldCharType="separate"/>
-      </w:r>
-      <w:r>
-        <w:rPr>
-          <w:noProof/>
-        </w:rPr>
-        <w:t>6</w:t>
-      </w:r>
-      <w:r>
-        <w:fldChar w:fldCharType="end"/>
-      </w:r>
+      <w:fldSimple w:instr=" SEQ Rysunek \* ARABIC ">
+        <w:r>
+          <w:rPr>
+            <w:noProof/>
+          </w:rPr>
+          <w:t>6</w:t>
+        </w:r>
+      </w:fldSimple>
       <w:r>
         <w:t>. Zbliżenie wykresu autokorelacji odfiltrowanego sygnału głoski /a/</w:t>
       </w:r>
@@ -1018,35 +956,23 @@
           </wp:inline>
         </w:drawing>
       </w:r>
-      <w:bookmarkStart w:id="3" w:name="_GoBack"/>
-      <w:bookmarkEnd w:id="3"/>
     </w:p>
     <w:p>
       <w:pPr>
-        <w:pStyle w:val="Legenda"/>
+        <w:pStyle w:val="Caption"/>
         <w:jc w:val="center"/>
       </w:pPr>
       <w:r>
         <w:t xml:space="preserve">Rysunek </w:t>
       </w:r>
-      <w:r>
-        <w:fldChar w:fldCharType="begin"/>
-      </w:r>
-      <w:r>
-        <w:instrText xml:space="preserve"> SEQ Rysunek \* ARABIC </w:instrText>
-      </w:r>
-      <w:r>
-        <w:fldChar w:fldCharType="separate"/>
-      </w:r>
-      <w:r>
-        <w:rPr>
-          <w:noProof/>
-        </w:rPr>
-        <w:t>7</w:t>
-      </w:r>
-      <w:r>
-        <w:fldChar w:fldCharType="end"/>
-      </w:r>
+      <w:fldSimple w:instr=" SEQ Rysunek \* ARABIC ">
+        <w:r>
+          <w:rPr>
+            <w:noProof/>
+          </w:rPr>
+          <w:t>7</w:t>
+        </w:r>
+      </w:fldSimple>
       <w:r>
         <w:t>.</w:t>
       </w:r>
@@ -1059,7 +985,7 @@
     </w:p>
     <w:p>
       <w:pPr>
-        <w:pStyle w:val="Nagwek2"/>
+        <w:pStyle w:val="Heading2"/>
       </w:pPr>
       <w:r>
         <w:t>Częstotliwość tonu krtaniowego</w:t>
@@ -1072,7 +998,7 @@
     </w:p>
     <w:tbl>
       <w:tblPr>
-        <w:tblStyle w:val="Zwykatabela3"/>
+        <w:tblStyle w:val="PlainTable3"/>
         <w:tblW w:w="0" w:type="auto"/>
         <w:tblLook w:val="04A0" w:firstRow="1" w:lastRow="0" w:firstColumn="1" w:lastColumn="0" w:noHBand="0" w:noVBand="1"/>
       </w:tblPr>
@@ -1254,7 +1180,7 @@
     <w:sdtContent>
       <w:p>
         <w:pPr>
-          <w:pStyle w:val="Nagwek"/>
+          <w:pStyle w:val="Header"/>
           <w:jc w:val="right"/>
           <w:rPr>
             <w:caps/>
@@ -1273,7 +1199,7 @@
   </w:sdt>
   <w:p>
     <w:pPr>
-      <w:pStyle w:val="Nagwek"/>
+      <w:pStyle w:val="Header"/>
       <w:jc w:val="right"/>
       <w:rPr>
         <w:caps/>
@@ -1297,7 +1223,7 @@
   </w:p>
   <w:p>
     <w:pPr>
-      <w:pStyle w:val="Nagwek"/>
+      <w:pStyle w:val="Header"/>
       <w:jc w:val="center"/>
       <w:rPr>
         <w:color w:val="44546A" w:themeColor="text2"/>
@@ -1343,7 +1269,7 @@
   </w:p>
   <w:p>
     <w:pPr>
-      <w:pStyle w:val="Nagwek"/>
+      <w:pStyle w:val="Header"/>
     </w:pPr>
   </w:p>
 </w:hdr>
@@ -1351,7 +1277,7 @@
 
 <file path=word/numbering.xml><?xml version="1.0" encoding="utf-8"?>
 <w:numbering xmlns:wpc="http://schemas.microsoft.com/office/word/2010/wordprocessingCanvas" xmlns:mc="http://schemas.openxmlformats.org/markup-compatibility/2006" xmlns:o="urn:schemas-microsoft-com:office:office" xmlns:r="http://schemas.openxmlformats.org/officeDocument/2006/relationships" xmlns:m="http://schemas.openxmlformats.org/officeDocument/2006/math" xmlns:v="urn:schemas-microsoft-com:vml" xmlns:wp14="http://schemas.microsoft.com/office/word/2010/wordprocessingDrawing" xmlns:wp="http://schemas.openxmlformats.org/drawingml/2006/wordprocessingDrawing" xmlns:w10="urn:schemas-microsoft-com:office:word" xmlns:w="http://schemas.openxmlformats.org/wordprocessingml/2006/main" xmlns:w14="http://schemas.microsoft.com/office/word/2010/wordml" xmlns:w15="http://schemas.microsoft.com/office/word/2012/wordml" xmlns:wpg="http://schemas.microsoft.com/office/word/2010/wordprocessingGroup" xmlns:wpi="http://schemas.microsoft.com/office/word/2010/wordprocessingInk" xmlns:wne="http://schemas.microsoft.com/office/word/2006/wordml" xmlns:wps="http://schemas.microsoft.com/office/word/2010/wordprocessingShape" mc:Ignorable="w14 w15 wp14">
-  <w:abstractNum w:abstractNumId="1">
+  <w:abstractNum w:abstractNumId="0" w15:restartNumberingAfterBreak="0">
     <w:nsid w:val="5F46494E"/>
     <w:multiLevelType w:val="hybridMultilevel"/>
     <w:tmpl w:val="CD3AD04E"/>
@@ -1437,7 +1363,7 @@
       </w:pPr>
     </w:lvl>
   </w:abstractNum>
-  <w:abstractNum w:abstractNumId="2">
+  <w:abstractNum w:abstractNumId="1" w15:restartNumberingAfterBreak="0">
     <w:nsid w:val="67BF59FD"/>
     <w:multiLevelType w:val="hybridMultilevel"/>
     <w:tmpl w:val="1DC8F944"/>
@@ -1527,10 +1453,10 @@
     </w:lvl>
   </w:abstractNum>
   <w:num w:numId="1">
-    <w:abstractNumId w:val="2"/>
+    <w:abstractNumId w:val="1"/>
   </w:num>
   <w:num w:numId="2">
-    <w:abstractNumId w:val="1"/>
+    <w:abstractNumId w:val="0"/>
   </w:num>
 </w:numbering>
 </file>
@@ -1923,16 +1849,16 @@
     <w:lsdException w:name="List Table 6 Colorful Accent 6" w:uiPriority="51"/>
     <w:lsdException w:name="List Table 7 Colorful Accent 6" w:uiPriority="52"/>
   </w:latentStyles>
-  <w:style w:type="paragraph" w:default="1" w:styleId="Normalny">
+  <w:style w:type="paragraph" w:default="1" w:styleId="Normal">
     <w:name w:val="Normal"/>
     <w:qFormat/>
     <w:rsid w:val="00E53F7A"/>
   </w:style>
-  <w:style w:type="paragraph" w:styleId="Nagwek1">
+  <w:style w:type="paragraph" w:styleId="Heading1">
     <w:name w:val="heading 1"/>
-    <w:basedOn w:val="Normalny"/>
-    <w:next w:val="Normalny"/>
-    <w:link w:val="Nagwek1Znak"/>
+    <w:basedOn w:val="Normal"/>
+    <w:next w:val="Normal"/>
+    <w:link w:val="Heading1Char"/>
     <w:uiPriority w:val="9"/>
     <w:qFormat/>
     <w:rsid w:val="00E53F7A"/>
@@ -1955,11 +1881,11 @@
       <w:szCs w:val="22"/>
     </w:rPr>
   </w:style>
-  <w:style w:type="paragraph" w:styleId="Nagwek2">
+  <w:style w:type="paragraph" w:styleId="Heading2">
     <w:name w:val="heading 2"/>
-    <w:basedOn w:val="Normalny"/>
-    <w:next w:val="Normalny"/>
-    <w:link w:val="Nagwek2Znak"/>
+    <w:basedOn w:val="Normal"/>
+    <w:next w:val="Normal"/>
+    <w:link w:val="Heading2Char"/>
     <w:uiPriority w:val="9"/>
     <w:unhideWhenUsed/>
     <w:qFormat/>
@@ -1980,11 +1906,11 @@
       <w:spacing w:val="15"/>
     </w:rPr>
   </w:style>
-  <w:style w:type="paragraph" w:styleId="Nagwek3">
+  <w:style w:type="paragraph" w:styleId="Heading3">
     <w:name w:val="heading 3"/>
-    <w:basedOn w:val="Normalny"/>
-    <w:next w:val="Normalny"/>
-    <w:link w:val="Nagwek3Znak"/>
+    <w:basedOn w:val="Normal"/>
+    <w:next w:val="Normal"/>
+    <w:link w:val="Heading3Char"/>
     <w:uiPriority w:val="9"/>
     <w:semiHidden/>
     <w:unhideWhenUsed/>
@@ -2003,11 +1929,11 @@
       <w:spacing w:val="15"/>
     </w:rPr>
   </w:style>
-  <w:style w:type="paragraph" w:styleId="Nagwek4">
+  <w:style w:type="paragraph" w:styleId="Heading4">
     <w:name w:val="heading 4"/>
-    <w:basedOn w:val="Normalny"/>
-    <w:next w:val="Normalny"/>
-    <w:link w:val="Nagwek4Znak"/>
+    <w:basedOn w:val="Normal"/>
+    <w:next w:val="Normal"/>
+    <w:link w:val="Heading4Char"/>
     <w:uiPriority w:val="9"/>
     <w:semiHidden/>
     <w:unhideWhenUsed/>
@@ -2026,11 +1952,11 @@
       <w:spacing w:val="10"/>
     </w:rPr>
   </w:style>
-  <w:style w:type="paragraph" w:styleId="Nagwek5">
+  <w:style w:type="paragraph" w:styleId="Heading5">
     <w:name w:val="heading 5"/>
-    <w:basedOn w:val="Normalny"/>
-    <w:next w:val="Normalny"/>
-    <w:link w:val="Nagwek5Znak"/>
+    <w:basedOn w:val="Normal"/>
+    <w:next w:val="Normal"/>
+    <w:link w:val="Heading5Char"/>
     <w:uiPriority w:val="9"/>
     <w:semiHidden/>
     <w:unhideWhenUsed/>
@@ -2049,11 +1975,11 @@
       <w:spacing w:val="10"/>
     </w:rPr>
   </w:style>
-  <w:style w:type="paragraph" w:styleId="Nagwek6">
+  <w:style w:type="paragraph" w:styleId="Heading6">
     <w:name w:val="heading 6"/>
-    <w:basedOn w:val="Normalny"/>
-    <w:next w:val="Normalny"/>
-    <w:link w:val="Nagwek6Znak"/>
+    <w:basedOn w:val="Normal"/>
+    <w:next w:val="Normal"/>
+    <w:link w:val="Heading6Char"/>
     <w:uiPriority w:val="9"/>
     <w:semiHidden/>
     <w:unhideWhenUsed/>
@@ -2072,11 +1998,11 @@
       <w:spacing w:val="10"/>
     </w:rPr>
   </w:style>
-  <w:style w:type="paragraph" w:styleId="Nagwek7">
+  <w:style w:type="paragraph" w:styleId="Heading7">
     <w:name w:val="heading 7"/>
-    <w:basedOn w:val="Normalny"/>
-    <w:next w:val="Normalny"/>
-    <w:link w:val="Nagwek7Znak"/>
+    <w:basedOn w:val="Normal"/>
+    <w:next w:val="Normal"/>
+    <w:link w:val="Heading7Char"/>
     <w:uiPriority w:val="9"/>
     <w:semiHidden/>
     <w:unhideWhenUsed/>
@@ -2092,11 +2018,11 @@
       <w:spacing w:val="10"/>
     </w:rPr>
   </w:style>
-  <w:style w:type="paragraph" w:styleId="Nagwek8">
+  <w:style w:type="paragraph" w:styleId="Heading8">
     <w:name w:val="heading 8"/>
-    <w:basedOn w:val="Normalny"/>
-    <w:next w:val="Normalny"/>
-    <w:link w:val="Nagwek8Znak"/>
+    <w:basedOn w:val="Normal"/>
+    <w:next w:val="Normal"/>
+    <w:link w:val="Heading8Char"/>
     <w:uiPriority w:val="9"/>
     <w:semiHidden/>
     <w:unhideWhenUsed/>
@@ -2113,11 +2039,11 @@
       <w:szCs w:val="18"/>
     </w:rPr>
   </w:style>
-  <w:style w:type="paragraph" w:styleId="Nagwek9">
+  <w:style w:type="paragraph" w:styleId="Heading9">
     <w:name w:val="heading 9"/>
-    <w:basedOn w:val="Normalny"/>
-    <w:next w:val="Normalny"/>
-    <w:link w:val="Nagwek9Znak"/>
+    <w:basedOn w:val="Normal"/>
+    <w:next w:val="Normal"/>
+    <w:link w:val="Heading9Char"/>
     <w:uiPriority w:val="9"/>
     <w:semiHidden/>
     <w:unhideWhenUsed/>
@@ -2136,12 +2062,13 @@
       <w:szCs w:val="18"/>
     </w:rPr>
   </w:style>
-  <w:style w:type="character" w:default="1" w:styleId="Domylnaczcionkaakapitu">
+  <w:style w:type="character" w:default="1" w:styleId="DefaultParagraphFont">
     <w:name w:val="Default Paragraph Font"/>
     <w:uiPriority w:val="1"/>
+    <w:semiHidden/>
     <w:unhideWhenUsed/>
   </w:style>
-  <w:style w:type="table" w:default="1" w:styleId="Standardowy">
+  <w:style w:type="table" w:default="1" w:styleId="TableNormal">
     <w:name w:val="Normal Table"/>
     <w:uiPriority w:val="99"/>
     <w:semiHidden/>
@@ -2156,16 +2083,16 @@
       </w:tblCellMar>
     </w:tblPr>
   </w:style>
-  <w:style w:type="numbering" w:default="1" w:styleId="Bezlisty">
+  <w:style w:type="numbering" w:default="1" w:styleId="NoList">
     <w:name w:val="No List"/>
     <w:uiPriority w:val="99"/>
     <w:semiHidden/>
     <w:unhideWhenUsed/>
   </w:style>
-  <w:style w:type="paragraph" w:styleId="Nagwek">
+  <w:style w:type="paragraph" w:styleId="Header">
     <w:name w:val="header"/>
-    <w:basedOn w:val="Normalny"/>
-    <w:link w:val="NagwekZnak"/>
+    <w:basedOn w:val="Normal"/>
+    <w:link w:val="HeaderChar"/>
     <w:uiPriority w:val="99"/>
     <w:unhideWhenUsed/>
     <w:rsid w:val="00D512E8"/>
@@ -2177,17 +2104,17 @@
       <w:spacing w:after="0" w:line="240" w:lineRule="auto"/>
     </w:pPr>
   </w:style>
-  <w:style w:type="character" w:customStyle="1" w:styleId="NagwekZnak">
-    <w:name w:val="Nagłówek Znak"/>
-    <w:basedOn w:val="Domylnaczcionkaakapitu"/>
-    <w:link w:val="Nagwek"/>
+  <w:style w:type="character" w:customStyle="1" w:styleId="HeaderChar">
+    <w:name w:val="Header Char"/>
+    <w:basedOn w:val="DefaultParagraphFont"/>
+    <w:link w:val="Header"/>
     <w:uiPriority w:val="99"/>
     <w:rsid w:val="00D512E8"/>
   </w:style>
-  <w:style w:type="paragraph" w:styleId="Stopka">
+  <w:style w:type="paragraph" w:styleId="Footer">
     <w:name w:val="footer"/>
-    <w:basedOn w:val="Normalny"/>
-    <w:link w:val="StopkaZnak"/>
+    <w:basedOn w:val="Normal"/>
+    <w:link w:val="FooterChar"/>
     <w:uiPriority w:val="99"/>
     <w:unhideWhenUsed/>
     <w:rsid w:val="00D512E8"/>
@@ -2199,16 +2126,16 @@
       <w:spacing w:after="0" w:line="240" w:lineRule="auto"/>
     </w:pPr>
   </w:style>
-  <w:style w:type="character" w:customStyle="1" w:styleId="StopkaZnak">
-    <w:name w:val="Stopka Znak"/>
-    <w:basedOn w:val="Domylnaczcionkaakapitu"/>
-    <w:link w:val="Stopka"/>
+  <w:style w:type="character" w:customStyle="1" w:styleId="FooterChar">
+    <w:name w:val="Footer Char"/>
+    <w:basedOn w:val="DefaultParagraphFont"/>
+    <w:link w:val="Footer"/>
     <w:uiPriority w:val="99"/>
     <w:rsid w:val="00D512E8"/>
   </w:style>
-  <w:style w:type="character" w:styleId="Tekstzastpczy">
+  <w:style w:type="character" w:styleId="PlaceholderText">
     <w:name w:val="Placeholder Text"/>
-    <w:basedOn w:val="Domylnaczcionkaakapitu"/>
+    <w:basedOn w:val="DefaultParagraphFont"/>
     <w:uiPriority w:val="99"/>
     <w:semiHidden/>
     <w:rsid w:val="00D512E8"/>
@@ -2216,9 +2143,9 @@
       <w:color w:val="808080"/>
     </w:rPr>
   </w:style>
-  <w:style w:type="paragraph" w:styleId="Akapitzlist">
+  <w:style w:type="paragraph" w:styleId="ListParagraph">
     <w:name w:val="List Paragraph"/>
-    <w:basedOn w:val="Normalny"/>
+    <w:basedOn w:val="Normal"/>
     <w:uiPriority w:val="34"/>
     <w:qFormat/>
     <w:rsid w:val="00D512E8"/>
@@ -2227,10 +2154,10 @@
       <w:contextualSpacing/>
     </w:pPr>
   </w:style>
-  <w:style w:type="paragraph" w:styleId="Legenda">
+  <w:style w:type="paragraph" w:styleId="Caption">
     <w:name w:val="caption"/>
-    <w:basedOn w:val="Normalny"/>
-    <w:next w:val="Normalny"/>
+    <w:basedOn w:val="Normal"/>
+    <w:next w:val="Normal"/>
     <w:uiPriority w:val="35"/>
     <w:unhideWhenUsed/>
     <w:qFormat/>
@@ -2243,10 +2170,10 @@
       <w:szCs w:val="16"/>
     </w:rPr>
   </w:style>
-  <w:style w:type="character" w:customStyle="1" w:styleId="Nagwek1Znak">
-    <w:name w:val="Nagłówek 1 Znak"/>
-    <w:basedOn w:val="Domylnaczcionkaakapitu"/>
-    <w:link w:val="Nagwek1"/>
+  <w:style w:type="character" w:customStyle="1" w:styleId="Heading1Char">
+    <w:name w:val="Heading 1 Char"/>
+    <w:basedOn w:val="DefaultParagraphFont"/>
+    <w:link w:val="Heading1"/>
     <w:uiPriority w:val="9"/>
     <w:rsid w:val="00E53F7A"/>
     <w:rPr>
@@ -2258,10 +2185,10 @@
       <w:shd w:val="clear" w:color="auto" w:fill="5B9BD5" w:themeFill="accent1"/>
     </w:rPr>
   </w:style>
-  <w:style w:type="character" w:customStyle="1" w:styleId="Nagwek2Znak">
-    <w:name w:val="Nagłówek 2 Znak"/>
-    <w:basedOn w:val="Domylnaczcionkaakapitu"/>
-    <w:link w:val="Nagwek2"/>
+  <w:style w:type="character" w:customStyle="1" w:styleId="Heading2Char">
+    <w:name w:val="Heading 2 Char"/>
+    <w:basedOn w:val="DefaultParagraphFont"/>
+    <w:link w:val="Heading2"/>
     <w:uiPriority w:val="9"/>
     <w:rsid w:val="00E53F7A"/>
     <w:rPr>
@@ -2270,10 +2197,10 @@
       <w:shd w:val="clear" w:color="auto" w:fill="DEEAF6" w:themeFill="accent1" w:themeFillTint="33"/>
     </w:rPr>
   </w:style>
-  <w:style w:type="character" w:customStyle="1" w:styleId="Nagwek3Znak">
-    <w:name w:val="Nagłówek 3 Znak"/>
-    <w:basedOn w:val="Domylnaczcionkaakapitu"/>
-    <w:link w:val="Nagwek3"/>
+  <w:style w:type="character" w:customStyle="1" w:styleId="Heading3Char">
+    <w:name w:val="Heading 3 Char"/>
+    <w:basedOn w:val="DefaultParagraphFont"/>
+    <w:link w:val="Heading3"/>
     <w:uiPriority w:val="9"/>
     <w:semiHidden/>
     <w:rsid w:val="00E53F7A"/>
@@ -2283,10 +2210,10 @@
       <w:spacing w:val="15"/>
     </w:rPr>
   </w:style>
-  <w:style w:type="character" w:customStyle="1" w:styleId="Nagwek4Znak">
-    <w:name w:val="Nagłówek 4 Znak"/>
-    <w:basedOn w:val="Domylnaczcionkaakapitu"/>
-    <w:link w:val="Nagwek4"/>
+  <w:style w:type="character" w:customStyle="1" w:styleId="Heading4Char">
+    <w:name w:val="Heading 4 Char"/>
+    <w:basedOn w:val="DefaultParagraphFont"/>
+    <w:link w:val="Heading4"/>
     <w:uiPriority w:val="9"/>
     <w:semiHidden/>
     <w:rsid w:val="00E53F7A"/>
@@ -2296,10 +2223,10 @@
       <w:spacing w:val="10"/>
     </w:rPr>
   </w:style>
-  <w:style w:type="character" w:customStyle="1" w:styleId="Nagwek5Znak">
-    <w:name w:val="Nagłówek 5 Znak"/>
-    <w:basedOn w:val="Domylnaczcionkaakapitu"/>
-    <w:link w:val="Nagwek5"/>
+  <w:style w:type="character" w:customStyle="1" w:styleId="Heading5Char">
+    <w:name w:val="Heading 5 Char"/>
+    <w:basedOn w:val="DefaultParagraphFont"/>
+    <w:link w:val="Heading5"/>
     <w:uiPriority w:val="9"/>
     <w:semiHidden/>
     <w:rsid w:val="00E53F7A"/>
@@ -2309,10 +2236,10 @@
       <w:spacing w:val="10"/>
     </w:rPr>
   </w:style>
-  <w:style w:type="character" w:customStyle="1" w:styleId="Nagwek6Znak">
-    <w:name w:val="Nagłówek 6 Znak"/>
-    <w:basedOn w:val="Domylnaczcionkaakapitu"/>
-    <w:link w:val="Nagwek6"/>
+  <w:style w:type="character" w:customStyle="1" w:styleId="Heading6Char">
+    <w:name w:val="Heading 6 Char"/>
+    <w:basedOn w:val="DefaultParagraphFont"/>
+    <w:link w:val="Heading6"/>
     <w:uiPriority w:val="9"/>
     <w:semiHidden/>
     <w:rsid w:val="00E53F7A"/>
@@ -2322,10 +2249,10 @@
       <w:spacing w:val="10"/>
     </w:rPr>
   </w:style>
-  <w:style w:type="character" w:customStyle="1" w:styleId="Nagwek7Znak">
-    <w:name w:val="Nagłówek 7 Znak"/>
-    <w:basedOn w:val="Domylnaczcionkaakapitu"/>
-    <w:link w:val="Nagwek7"/>
+  <w:style w:type="character" w:customStyle="1" w:styleId="Heading7Char">
+    <w:name w:val="Heading 7 Char"/>
+    <w:basedOn w:val="DefaultParagraphFont"/>
+    <w:link w:val="Heading7"/>
     <w:uiPriority w:val="9"/>
     <w:semiHidden/>
     <w:rsid w:val="00E53F7A"/>
@@ -2335,10 +2262,10 @@
       <w:spacing w:val="10"/>
     </w:rPr>
   </w:style>
-  <w:style w:type="character" w:customStyle="1" w:styleId="Nagwek8Znak">
-    <w:name w:val="Nagłówek 8 Znak"/>
-    <w:basedOn w:val="Domylnaczcionkaakapitu"/>
-    <w:link w:val="Nagwek8"/>
+  <w:style w:type="character" w:customStyle="1" w:styleId="Heading8Char">
+    <w:name w:val="Heading 8 Char"/>
+    <w:basedOn w:val="DefaultParagraphFont"/>
+    <w:link w:val="Heading8"/>
     <w:uiPriority w:val="9"/>
     <w:semiHidden/>
     <w:rsid w:val="00E53F7A"/>
@@ -2349,10 +2276,10 @@
       <w:szCs w:val="18"/>
     </w:rPr>
   </w:style>
-  <w:style w:type="character" w:customStyle="1" w:styleId="Nagwek9Znak">
-    <w:name w:val="Nagłówek 9 Znak"/>
-    <w:basedOn w:val="Domylnaczcionkaakapitu"/>
-    <w:link w:val="Nagwek9"/>
+  <w:style w:type="character" w:customStyle="1" w:styleId="Heading9Char">
+    <w:name w:val="Heading 9 Char"/>
+    <w:basedOn w:val="DefaultParagraphFont"/>
+    <w:link w:val="Heading9"/>
     <w:uiPriority w:val="9"/>
     <w:semiHidden/>
     <w:rsid w:val="00E53F7A"/>
@@ -2365,11 +2292,11 @@
       <w:szCs w:val="18"/>
     </w:rPr>
   </w:style>
-  <w:style w:type="paragraph" w:styleId="Tytu">
+  <w:style w:type="paragraph" w:styleId="Title">
     <w:name w:val="Title"/>
-    <w:basedOn w:val="Normalny"/>
-    <w:next w:val="Normalny"/>
-    <w:link w:val="TytuZnak"/>
+    <w:basedOn w:val="Normal"/>
+    <w:next w:val="Normal"/>
+    <w:link w:val="TitleChar"/>
     <w:uiPriority w:val="10"/>
     <w:qFormat/>
     <w:rsid w:val="00E53F7A"/>
@@ -2385,10 +2312,10 @@
       <w:szCs w:val="52"/>
     </w:rPr>
   </w:style>
-  <w:style w:type="character" w:customStyle="1" w:styleId="TytuZnak">
-    <w:name w:val="Tytuł Znak"/>
-    <w:basedOn w:val="Domylnaczcionkaakapitu"/>
-    <w:link w:val="Tytu"/>
+  <w:style w:type="character" w:customStyle="1" w:styleId="TitleChar">
+    <w:name w:val="Title Char"/>
+    <w:basedOn w:val="DefaultParagraphFont"/>
+    <w:link w:val="Title"/>
     <w:uiPriority w:val="10"/>
     <w:rsid w:val="00E53F7A"/>
     <w:rPr>
@@ -2400,11 +2327,11 @@
       <w:szCs w:val="52"/>
     </w:rPr>
   </w:style>
-  <w:style w:type="paragraph" w:styleId="Podtytu">
+  <w:style w:type="paragraph" w:styleId="Subtitle">
     <w:name w:val="Subtitle"/>
-    <w:basedOn w:val="Normalny"/>
-    <w:next w:val="Normalny"/>
-    <w:link w:val="PodtytuZnak"/>
+    <w:basedOn w:val="Normal"/>
+    <w:next w:val="Normal"/>
+    <w:link w:val="SubtitleChar"/>
     <w:uiPriority w:val="11"/>
     <w:qFormat/>
     <w:rsid w:val="00E53F7A"/>
@@ -2419,10 +2346,10 @@
       <w:szCs w:val="21"/>
     </w:rPr>
   </w:style>
-  <w:style w:type="character" w:customStyle="1" w:styleId="PodtytuZnak">
-    <w:name w:val="Podtytuł Znak"/>
-    <w:basedOn w:val="Domylnaczcionkaakapitu"/>
-    <w:link w:val="Podtytu"/>
+  <w:style w:type="character" w:customStyle="1" w:styleId="SubtitleChar">
+    <w:name w:val="Subtitle Char"/>
+    <w:basedOn w:val="DefaultParagraphFont"/>
+    <w:link w:val="Subtitle"/>
     <w:uiPriority w:val="11"/>
     <w:rsid w:val="00E53F7A"/>
     <w:rPr>
@@ -2433,7 +2360,7 @@
       <w:szCs w:val="21"/>
     </w:rPr>
   </w:style>
-  <w:style w:type="character" w:styleId="Pogrubienie">
+  <w:style w:type="character" w:styleId="Strong">
     <w:name w:val="Strong"/>
     <w:uiPriority w:val="22"/>
     <w:qFormat/>
@@ -2443,7 +2370,7 @@
       <w:bCs/>
     </w:rPr>
   </w:style>
-  <w:style w:type="character" w:styleId="Uwydatnienie">
+  <w:style w:type="character" w:styleId="Emphasis">
     <w:name w:val="Emphasis"/>
     <w:uiPriority w:val="20"/>
     <w:qFormat/>
@@ -2454,7 +2381,7 @@
       <w:spacing w:val="5"/>
     </w:rPr>
   </w:style>
-  <w:style w:type="paragraph" w:styleId="Bezodstpw">
+  <w:style w:type="paragraph" w:styleId="NoSpacing">
     <w:name w:val="No Spacing"/>
     <w:uiPriority w:val="1"/>
     <w:qFormat/>
@@ -2463,11 +2390,11 @@
       <w:spacing w:after="0" w:line="240" w:lineRule="auto"/>
     </w:pPr>
   </w:style>
-  <w:style w:type="paragraph" w:styleId="Cytat">
+  <w:style w:type="paragraph" w:styleId="Quote">
     <w:name w:val="Quote"/>
-    <w:basedOn w:val="Normalny"/>
-    <w:next w:val="Normalny"/>
-    <w:link w:val="CytatZnak"/>
+    <w:basedOn w:val="Normal"/>
+    <w:next w:val="Normal"/>
+    <w:link w:val="QuoteChar"/>
     <w:uiPriority w:val="29"/>
     <w:qFormat/>
     <w:rsid w:val="00E53F7A"/>
@@ -2478,10 +2405,10 @@
       <w:szCs w:val="24"/>
     </w:rPr>
   </w:style>
-  <w:style w:type="character" w:customStyle="1" w:styleId="CytatZnak">
-    <w:name w:val="Cytat Znak"/>
-    <w:basedOn w:val="Domylnaczcionkaakapitu"/>
-    <w:link w:val="Cytat"/>
+  <w:style w:type="character" w:customStyle="1" w:styleId="QuoteChar">
+    <w:name w:val="Quote Char"/>
+    <w:basedOn w:val="DefaultParagraphFont"/>
+    <w:link w:val="Quote"/>
     <w:uiPriority w:val="29"/>
     <w:rsid w:val="00E53F7A"/>
     <w:rPr>
@@ -2491,11 +2418,11 @@
       <w:szCs w:val="24"/>
     </w:rPr>
   </w:style>
-  <w:style w:type="paragraph" w:styleId="Cytatintensywny">
+  <w:style w:type="paragraph" w:styleId="IntenseQuote">
     <w:name w:val="Intense Quote"/>
-    <w:basedOn w:val="Normalny"/>
-    <w:next w:val="Normalny"/>
-    <w:link w:val="CytatintensywnyZnak"/>
+    <w:basedOn w:val="Normal"/>
+    <w:next w:val="Normal"/>
+    <w:link w:val="IntenseQuoteChar"/>
     <w:uiPriority w:val="30"/>
     <w:qFormat/>
     <w:rsid w:val="00E53F7A"/>
@@ -2510,10 +2437,10 @@
       <w:szCs w:val="24"/>
     </w:rPr>
   </w:style>
-  <w:style w:type="character" w:customStyle="1" w:styleId="CytatintensywnyZnak">
-    <w:name w:val="Cytat intensywny Znak"/>
-    <w:basedOn w:val="Domylnaczcionkaakapitu"/>
-    <w:link w:val="Cytatintensywny"/>
+  <w:style w:type="character" w:customStyle="1" w:styleId="IntenseQuoteChar">
+    <w:name w:val="Intense Quote Char"/>
+    <w:basedOn w:val="DefaultParagraphFont"/>
+    <w:link w:val="IntenseQuote"/>
     <w:uiPriority w:val="30"/>
     <w:rsid w:val="00E53F7A"/>
     <w:rPr>
@@ -2522,7 +2449,7 @@
       <w:szCs w:val="24"/>
     </w:rPr>
   </w:style>
-  <w:style w:type="character" w:styleId="Wyrnieniedelikatne">
+  <w:style w:type="character" w:styleId="SubtleEmphasis">
     <w:name w:val="Subtle Emphasis"/>
     <w:uiPriority w:val="19"/>
     <w:qFormat/>
@@ -2533,7 +2460,7 @@
       <w:color w:val="1F4D78" w:themeColor="accent1" w:themeShade="7F"/>
     </w:rPr>
   </w:style>
-  <w:style w:type="character" w:styleId="Wyrnienieintensywne">
+  <w:style w:type="character" w:styleId="IntenseEmphasis">
     <w:name w:val="Intense Emphasis"/>
     <w:uiPriority w:val="21"/>
     <w:qFormat/>
@@ -2546,7 +2473,7 @@
       <w:spacing w:val="10"/>
     </w:rPr>
   </w:style>
-  <w:style w:type="character" w:styleId="Odwoaniedelikatne">
+  <w:style w:type="character" w:styleId="SubtleReference">
     <w:name w:val="Subtle Reference"/>
     <w:uiPriority w:val="31"/>
     <w:qFormat/>
@@ -2557,7 +2484,7 @@
       <w:color w:val="5B9BD5" w:themeColor="accent1"/>
     </w:rPr>
   </w:style>
-  <w:style w:type="character" w:styleId="Odwoanieintensywne">
+  <w:style w:type="character" w:styleId="IntenseReference">
     <w:name w:val="Intense Reference"/>
     <w:uiPriority w:val="32"/>
     <w:qFormat/>
@@ -2571,7 +2498,7 @@
       <w:color w:val="5B9BD5" w:themeColor="accent1"/>
     </w:rPr>
   </w:style>
-  <w:style w:type="character" w:styleId="Tytuksiki">
+  <w:style w:type="character" w:styleId="BookTitle">
     <w:name w:val="Book Title"/>
     <w:uiPriority w:val="33"/>
     <w:qFormat/>
@@ -2584,10 +2511,10 @@
       <w:spacing w:val="0"/>
     </w:rPr>
   </w:style>
-  <w:style w:type="paragraph" w:styleId="Nagwekspisutreci">
+  <w:style w:type="paragraph" w:styleId="TOCHeading">
     <w:name w:val="TOC Heading"/>
-    <w:basedOn w:val="Nagwek1"/>
-    <w:next w:val="Normalny"/>
+    <w:basedOn w:val="Heading1"/>
+    <w:next w:val="Normal"/>
     <w:uiPriority w:val="39"/>
     <w:semiHidden/>
     <w:unhideWhenUsed/>
@@ -2597,16 +2524,15 @@
       <w:outlineLvl w:val="9"/>
     </w:pPr>
   </w:style>
-  <w:style w:type="table" w:styleId="Tabela-Siatka">
+  <w:style w:type="table" w:styleId="TableGrid">
     <w:name w:val="Table Grid"/>
-    <w:basedOn w:val="Standardowy"/>
+    <w:basedOn w:val="TableNormal"/>
     <w:uiPriority w:val="39"/>
     <w:rsid w:val="00B51093"/>
     <w:pPr>
       <w:spacing w:before="0" w:after="0" w:line="240" w:lineRule="auto"/>
     </w:pPr>
     <w:tblPr>
-      <w:tblInd w:w="0" w:type="dxa"/>
       <w:tblBorders>
         <w:top w:val="single" w:sz="4" w:space="0" w:color="auto"/>
         <w:left w:val="single" w:sz="4" w:space="0" w:color="auto"/>
@@ -2615,17 +2541,11 @@
         <w:insideH w:val="single" w:sz="4" w:space="0" w:color="auto"/>
         <w:insideV w:val="single" w:sz="4" w:space="0" w:color="auto"/>
       </w:tblBorders>
-      <w:tblCellMar>
-        <w:top w:w="0" w:type="dxa"/>
-        <w:left w:w="108" w:type="dxa"/>
-        <w:bottom w:w="0" w:type="dxa"/>
-        <w:right w:w="108" w:type="dxa"/>
-      </w:tblCellMar>
     </w:tblPr>
   </w:style>
-  <w:style w:type="table" w:styleId="Zwykatabela3">
+  <w:style w:type="table" w:styleId="PlainTable3">
     <w:name w:val="Plain Table 3"/>
-    <w:basedOn w:val="Standardowy"/>
+    <w:basedOn w:val="TableNormal"/>
     <w:uiPriority w:val="43"/>
     <w:rsid w:val="001517D9"/>
     <w:pPr>
@@ -2634,13 +2554,6 @@
     <w:tblPr>
       <w:tblStyleRowBandSize w:val="1"/>
       <w:tblStyleColBandSize w:val="1"/>
-      <w:tblInd w:w="0" w:type="dxa"/>
-      <w:tblCellMar>
-        <w:top w:w="0" w:type="dxa"/>
-        <w:left w:w="108" w:type="dxa"/>
-        <w:bottom w:w="0" w:type="dxa"/>
-        <w:right w:w="108" w:type="dxa"/>
-      </w:tblCellMar>
     </w:tblPr>
     <w:tblStylePr w:type="firstRow">
       <w:rPr>
@@ -2751,7 +2664,7 @@
           </w:pPr>
           <w:r>
             <w:rPr>
-              <w:rStyle w:val="Tekstzastpczy"/>
+              <w:rStyle w:val="PlaceholderText"/>
             </w:rPr>
             <w:t>[Nazwisko autora]</w:t>
           </w:r>
@@ -2836,6 +2749,7 @@
   <w:rsids>
     <w:rsidRoot w:val="008D74E0"/>
     <w:rsid w:val="000378C7"/>
+    <w:rsid w:val="0009601B"/>
     <w:rsid w:val="0009663D"/>
     <w:rsid w:val="003744F9"/>
     <w:rsid w:val="008D74E0"/>
@@ -3253,17 +3167,17 @@
     <w:lsdException w:name="List Table 6 Colorful Accent 6" w:uiPriority="51"/>
     <w:lsdException w:name="List Table 7 Colorful Accent 6" w:uiPriority="52"/>
   </w:latentStyles>
-  <w:style w:type="paragraph" w:default="1" w:styleId="Normalny">
+  <w:style w:type="paragraph" w:default="1" w:styleId="Normal">
     <w:name w:val="Normal"/>
     <w:qFormat/>
   </w:style>
-  <w:style w:type="character" w:default="1" w:styleId="Domylnaczcionkaakapitu">
+  <w:style w:type="character" w:default="1" w:styleId="DefaultParagraphFont">
     <w:name w:val="Default Paragraph Font"/>
     <w:uiPriority w:val="1"/>
     <w:semiHidden/>
     <w:unhideWhenUsed/>
   </w:style>
-  <w:style w:type="table" w:default="1" w:styleId="Standardowy">
+  <w:style w:type="table" w:default="1" w:styleId="TableNormal">
     <w:name w:val="Normal Table"/>
     <w:uiPriority w:val="99"/>
     <w:semiHidden/>
@@ -3278,7 +3192,7 @@
       </w:tblCellMar>
     </w:tblPr>
   </w:style>
-  <w:style w:type="numbering" w:default="1" w:styleId="Bezlisty">
+  <w:style w:type="numbering" w:default="1" w:styleId="NoList">
     <w:name w:val="No List"/>
     <w:uiPriority w:val="99"/>
     <w:semiHidden/>
@@ -3292,9 +3206,9 @@
     <w:name w:val="3C327F749EB24096B9F8437F459D5C35"/>
     <w:rsid w:val="008D74E0"/>
   </w:style>
-  <w:style w:type="character" w:styleId="Tekstzastpczy">
+  <w:style w:type="character" w:styleId="PlaceholderText">
     <w:name w:val="Placeholder Text"/>
-    <w:basedOn w:val="Domylnaczcionkaakapitu"/>
+    <w:basedOn w:val="DefaultParagraphFont"/>
     <w:uiPriority w:val="99"/>
     <w:semiHidden/>
     <w:rsid w:val="008D74E0"/>
@@ -3609,7 +3523,7 @@
 </file>
 
 <file path=customXml/itemProps2.xml><?xml version="1.0" encoding="utf-8"?>
-<ds:datastoreItem xmlns:ds="http://schemas.openxmlformats.org/officeDocument/2006/customXml" ds:itemID="{8ADBC02D-E28C-4895-9450-D58FE22813A9}">
+<ds:datastoreItem xmlns:ds="http://schemas.openxmlformats.org/officeDocument/2006/customXml" ds:itemID="{15FBD334-EE4B-4BA6-969A-B1D8704D3B07}">
   <ds:schemaRefs>
     <ds:schemaRef ds:uri="http://schemas.openxmlformats.org/officeDocument/2006/bibliography"/>
   </ds:schemaRefs>

</xml_diff>